<commit_message>
Q3-Part (f) is added to report
</commit_message>
<xml_diff>
--- a/EE463_HW1_Report_2231694_2304855.docx
+++ b/EE463_HW1_Report_2231694_2304855.docx
@@ -1,6 +1,6 @@
 
 <file path=word/document.xml><?xml version="1.0" encoding="utf-8"?>
-<w:document xmlns:wpc="http://schemas.microsoft.com/office/word/2010/wordprocessingCanvas" xmlns:cx="http://schemas.microsoft.com/office/drawing/2014/chartex" xmlns:cx1="http://schemas.microsoft.com/office/drawing/2015/9/8/chartex" xmlns:cx2="http://schemas.microsoft.com/office/drawing/2015/10/21/chartex" xmlns:cx3="http://schemas.microsoft.com/office/drawing/2016/5/9/chartex" xmlns:cx4="http://schemas.microsoft.com/office/drawing/2016/5/10/chartex" xmlns:cx5="http://schemas.microsoft.com/office/drawing/2016/5/11/chartex" xmlns:cx6="http://schemas.microsoft.com/office/drawing/2016/5/12/chartex" xmlns:cx7="http://schemas.microsoft.com/office/drawing/2016/5/13/chartex" xmlns:cx8="http://schemas.microsoft.com/office/drawing/2016/5/14/chartex" xmlns:mc="http://schemas.openxmlformats.org/markup-compatibility/2006" xmlns:aink="http://schemas.microsoft.com/office/drawing/2016/ink" xmlns:am3d="http://schemas.microsoft.com/office/drawing/2017/model3d" xmlns:o="urn:schemas-microsoft-com:office:office" xmlns:r="http://schemas.openxmlformats.org/officeDocument/2006/relationships" xmlns:m="http://schemas.openxmlformats.org/officeDocument/2006/math" xmlns:v="urn:schemas-microsoft-com:vml" xmlns:wp14="http://schemas.microsoft.com/office/word/2010/wordprocessingDrawing" xmlns:wp="http://schemas.openxmlformats.org/drawingml/2006/wordprocessingDrawing" xmlns:w10="urn:schemas-microsoft-com:office:word" xmlns:w="http://schemas.openxmlformats.org/wordprocessingml/2006/main" xmlns:w14="http://schemas.microsoft.com/office/word/2010/wordml" xmlns:w15="http://schemas.microsoft.com/office/word/2012/wordml" xmlns:w16cex="http://schemas.microsoft.com/office/word/2018/wordml/cex" xmlns:w16cid="http://schemas.microsoft.com/office/word/2016/wordml/cid" xmlns:w16="http://schemas.microsoft.com/office/word/2018/wordml" xmlns:w16sdtdh="http://schemas.microsoft.com/office/word/2020/wordml/sdtdatahash" xmlns:w16se="http://schemas.microsoft.com/office/word/2015/wordml/symex" xmlns:wpg="http://schemas.microsoft.com/office/word/2010/wordprocessingGroup" xmlns:wpi="http://schemas.microsoft.com/office/word/2010/wordprocessingInk" xmlns:wne="http://schemas.microsoft.com/office/word/2006/wordml" xmlns:wps="http://schemas.microsoft.com/office/word/2010/wordprocessingShape" mc:Ignorable="w14 w15 w16se w16cid w16 w16cex w16sdtdh wp14">
+<w:document xmlns:wpc="http://schemas.microsoft.com/office/word/2010/wordprocessingCanvas" xmlns:cx="http://schemas.microsoft.com/office/drawing/2014/chartex" xmlns:cx1="http://schemas.microsoft.com/office/drawing/2015/9/8/chartex" xmlns:mc="http://schemas.openxmlformats.org/markup-compatibility/2006" xmlns:o="urn:schemas-microsoft-com:office:office" xmlns:r="http://schemas.openxmlformats.org/officeDocument/2006/relationships" xmlns:m="http://schemas.openxmlformats.org/officeDocument/2006/math" xmlns:v="urn:schemas-microsoft-com:vml" xmlns:wp14="http://schemas.microsoft.com/office/word/2010/wordprocessingDrawing" xmlns:wp="http://schemas.openxmlformats.org/drawingml/2006/wordprocessingDrawing" xmlns:w10="urn:schemas-microsoft-com:office:word" xmlns:w="http://schemas.openxmlformats.org/wordprocessingml/2006/main" xmlns:w14="http://schemas.microsoft.com/office/word/2010/wordml" xmlns:w15="http://schemas.microsoft.com/office/word/2012/wordml" xmlns:w16se="http://schemas.microsoft.com/office/word/2015/wordml/symex" xmlns:wpg="http://schemas.microsoft.com/office/word/2010/wordprocessingGroup" xmlns:wpi="http://schemas.microsoft.com/office/word/2010/wordprocessingInk" xmlns:wne="http://schemas.microsoft.com/office/word/2006/wordml" xmlns:wps="http://schemas.microsoft.com/office/word/2010/wordprocessingShape" mc:Ignorable="w14 w15 w16se wp14">
   <w:body>
     <w:sdt>
       <w:sdtPr>
@@ -630,7 +630,7 @@
                   </wp:anchor>
                 </w:drawing>
               </mc:Choice>
-              <mc:Fallback>
+              <mc:Fallback xmlns:w16sdtdh="http://schemas.microsoft.com/office/word/2020/wordml/sdtdatahash" xmlns:w16="http://schemas.microsoft.com/office/word/2018/wordml" xmlns:w16cid="http://schemas.microsoft.com/office/word/2016/wordml/cid" xmlns:w16cex="http://schemas.microsoft.com/office/word/2018/wordml/cex" xmlns:am3d="http://schemas.microsoft.com/office/drawing/2017/model3d" xmlns:aink="http://schemas.microsoft.com/office/drawing/2016/ink" xmlns:cx8="http://schemas.microsoft.com/office/drawing/2016/5/14/chartex" xmlns:cx7="http://schemas.microsoft.com/office/drawing/2016/5/13/chartex" xmlns:cx6="http://schemas.microsoft.com/office/drawing/2016/5/12/chartex" xmlns:cx5="http://schemas.microsoft.com/office/drawing/2016/5/11/chartex" xmlns:cx4="http://schemas.microsoft.com/office/drawing/2016/5/10/chartex" xmlns:cx3="http://schemas.microsoft.com/office/drawing/2016/5/9/chartex" xmlns:cx2="http://schemas.microsoft.com/office/drawing/2015/10/21/chartex">
                 <w:pict>
                   <v:group w14:anchorId="3099F130" id="Group 114" o:spid="_x0000_s1026" style="position:absolute;margin-left:0;margin-top:0;width:18pt;height:10in;z-index:251635712;mso-width-percent:29;mso-height-percent:909;mso-left-percent:45;mso-position-horizontal-relative:page;mso-position-vertical:center;mso-position-vertical-relative:page;mso-width-percent:29;mso-height-percent:909;mso-left-percent:45" coordsize="2286,91440" o:gfxdata="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">
                     <v:rect id="Rectangle 115" o:spid="_x0000_s1027" style="position:absolute;width:2286;height:87820;visibility:visible;mso-wrap-style:square;v-text-anchor:middle" o:gfxdata="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" fillcolor="#ed7d31 [3205]" stroked="f" strokeweight="1pt"/>
@@ -998,14 +998,27 @@
                               <w:r>
                                 <w:t xml:space="preserve">Figure </w:t>
                               </w:r>
-                              <w:fldSimple w:instr=" SEQ Figure \* ARABIC ">
-                                <w:r>
-                                  <w:rPr>
-                                    <w:noProof/>
-                                  </w:rPr>
-                                  <w:t>1</w:t>
-                                </w:r>
-                              </w:fldSimple>
+                              <w:r>
+                                <w:fldChar w:fldCharType="begin"/>
+                              </w:r>
+                              <w:r>
+                                <w:instrText xml:space="preserve"> SEQ Figure \* ARABIC </w:instrText>
+                              </w:r>
+                              <w:r>
+                                <w:fldChar w:fldCharType="separate"/>
+                              </w:r>
+                              <w:r>
+                                <w:rPr>
+                                  <w:noProof/>
+                                </w:rPr>
+                                <w:t>1</w:t>
+                              </w:r>
+                              <w:r>
+                                <w:rPr>
+                                  <w:noProof/>
+                                </w:rPr>
+                                <w:fldChar w:fldCharType="end"/>
+                              </w:r>
                               <w:r>
                                 <w:t>: The Circuit Schematic for Single Phase Half-Wave Rectifier</w:t>
                               </w:r>
@@ -1064,14 +1077,27 @@
                         <w:r>
                           <w:t xml:space="preserve">Figure </w:t>
                         </w:r>
-                        <w:fldSimple w:instr=" SEQ Figure \* ARABIC ">
-                          <w:r>
-                            <w:rPr>
-                              <w:noProof/>
-                            </w:rPr>
-                            <w:t>1</w:t>
-                          </w:r>
-                        </w:fldSimple>
+                        <w:r>
+                          <w:fldChar w:fldCharType="begin"/>
+                        </w:r>
+                        <w:r>
+                          <w:instrText xml:space="preserve"> SEQ Figure \* ARABIC </w:instrText>
+                        </w:r>
+                        <w:r>
+                          <w:fldChar w:fldCharType="separate"/>
+                        </w:r>
+                        <w:r>
+                          <w:rPr>
+                            <w:noProof/>
+                          </w:rPr>
+                          <w:t>1</w:t>
+                        </w:r>
+                        <w:r>
+                          <w:rPr>
+                            <w:noProof/>
+                          </w:rPr>
+                          <w:fldChar w:fldCharType="end"/>
+                        </w:r>
                         <w:r>
                           <w:t>: The Circuit Schematic for Single Phase Half-Wave Rectifier</w:t>
                         </w:r>
@@ -1260,14 +1286,27 @@
                               <w:r>
                                 <w:t xml:space="preserve">Figure </w:t>
                               </w:r>
-                              <w:fldSimple w:instr=" SEQ Figure \* ARABIC ">
-                                <w:r>
-                                  <w:rPr>
-                                    <w:noProof/>
-                                  </w:rPr>
-                                  <w:t>2</w:t>
-                                </w:r>
-                              </w:fldSimple>
+                              <w:r>
+                                <w:fldChar w:fldCharType="begin"/>
+                              </w:r>
+                              <w:r>
+                                <w:instrText xml:space="preserve"> SEQ Figure \* ARABIC </w:instrText>
+                              </w:r>
+                              <w:r>
+                                <w:fldChar w:fldCharType="separate"/>
+                              </w:r>
+                              <w:r>
+                                <w:rPr>
+                                  <w:noProof/>
+                                </w:rPr>
+                                <w:t>2</w:t>
+                              </w:r>
+                              <w:r>
+                                <w:rPr>
+                                  <w:noProof/>
+                                </w:rPr>
+                                <w:fldChar w:fldCharType="end"/>
+                              </w:r>
                               <w:r>
                                 <w:t>: The Output Voltage Waveform for Time-Step 1 ns</w:t>
                               </w:r>
@@ -1318,11 +1357,7 @@
           </mc:Choice>
           <mc:Fallback>
             <w:pict>
-              <v:group w14:anchorId="6CC39E30" id="Group 3" o:spid="_x0000_s1032" style="position:absolute;left:0;text-align:left;margin-left:-18.35pt;margin-top:8.65pt;width:491.8pt;height:271.5pt;z-index:251667456" coordsize="62458,34480" o:gfxdata="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">
-                <v:shapetype id="_x0000_t202" coordsize="21600,21600" o:spt="202" path="m,l,21600r21600,l21600,xe">
-                  <v:stroke joinstyle="miter"/>
-                  <v:path gradientshapeok="t" o:connecttype="rect"/>
-                </v:shapetype>
+              <v:group w14:anchorId="6CC39E30" id="Group 3" o:spid="_x0000_s1032" style="position:absolute;left:0;text-align:left;margin-left:-18.35pt;margin-top:8.65pt;width:491.8pt;height:271.5pt;z-index:251667456" coordsize="62458,34480" o:gfxdata="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">
                 <v:shape id="Text Box 7" o:spid="_x0000_s1033" type="#_x0000_t202" style="position:absolute;top:31813;width:62299;height:2667;visibility:visible;mso-wrap-style:square;v-text-anchor:top" o:gfxdata="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" stroked="f">
                   <v:textbox style="mso-fit-shape-to-text:t" inset="0,0,0,0">
                     <w:txbxContent>
@@ -1364,27 +1399,9 @@
                     </w:txbxContent>
                   </v:textbox>
                 </v:shape>
-                <v:shapetype id="_x0000_t75" coordsize="21600,21600" o:spt="75" o:preferrelative="t" path="m@4@5l@4@11@9@11@9@5xe" filled="f" stroked="f">
-                  <v:stroke joinstyle="miter"/>
-                  <v:formulas>
-                    <v:f eqn="if lineDrawn pixelLineWidth 0"/>
-                    <v:f eqn="sum @0 1 0"/>
-                    <v:f eqn="sum 0 0 @1"/>
-                    <v:f eqn="prod @2 1 2"/>
-                    <v:f eqn="prod @3 21600 pixelWidth"/>
-                    <v:f eqn="prod @3 21600 pixelHeight"/>
-                    <v:f eqn="sum @0 0 1"/>
-                    <v:f eqn="prod @6 1 2"/>
-                    <v:f eqn="prod @7 21600 pixelWidth"/>
-                    <v:f eqn="sum @8 21600 0"/>
-                    <v:f eqn="prod @7 21600 pixelHeight"/>
-                    <v:f eqn="sum @10 21600 0"/>
-                  </v:formulas>
-                  <v:path o:extrusionok="f" gradientshapeok="t" o:connecttype="rect"/>
-                  <o:lock v:ext="edit" aspectratio="t"/>
-                </v:shapetype>
-                <v:shape id="Picture 2" o:spid="_x0000_s1034" type="#_x0000_t75" style="position:absolute;left:285;width:62173;height:29832;visibility:visible;mso-wrap-style:square" o:gfxdata="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">
+                <v:shape id="Picture 2" o:spid="_x0000_s1034" type="#_x0000_t75" style="position:absolute;left:285;width:62173;height:29832;visibility:visible;mso-wrap-style:square" o:gfxdata="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">
                   <v:imagedata r:id="rId12" o:title=""/>
+                  <v:path arrowok="t"/>
                 </v:shape>
                 <w10:wrap type="tight"/>
               </v:group>
@@ -1481,14 +1498,27 @@
                               <w:r>
                                 <w:t xml:space="preserve">Figure </w:t>
                               </w:r>
-                              <w:fldSimple w:instr=" SEQ Figure \* ARABIC ">
-                                <w:r>
-                                  <w:rPr>
-                                    <w:noProof/>
-                                  </w:rPr>
-                                  <w:t>3</w:t>
-                                </w:r>
-                              </w:fldSimple>
+                              <w:r>
+                                <w:fldChar w:fldCharType="begin"/>
+                              </w:r>
+                              <w:r>
+                                <w:instrText xml:space="preserve"> SEQ Figure \* ARABIC </w:instrText>
+                              </w:r>
+                              <w:r>
+                                <w:fldChar w:fldCharType="separate"/>
+                              </w:r>
+                              <w:r>
+                                <w:rPr>
+                                  <w:noProof/>
+                                </w:rPr>
+                                <w:t>3</w:t>
+                              </w:r>
+                              <w:r>
+                                <w:rPr>
+                                  <w:noProof/>
+                                </w:rPr>
+                                <w:fldChar w:fldCharType="end"/>
+                              </w:r>
                               <w:r>
                                 <w:t>: The Output Voltage Waveform for Time Step 0.1 ms</w:t>
                               </w:r>
@@ -1539,7 +1569,7 @@
           </mc:Choice>
           <mc:Fallback>
             <w:pict>
-              <v:group w14:anchorId="2493B99A" id="Group 19" o:spid="_x0000_s1035" style="position:absolute;left:0;text-align:left;margin-left:-23.6pt;margin-top:29.9pt;width:503.05pt;height:272.25pt;z-index:251669504" coordsize="63887,34575" o:gfxdata="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">
+              <v:group w14:anchorId="2493B99A" id="Group 19" o:spid="_x0000_s1035" style="position:absolute;left:0;text-align:left;margin-left:-23.6pt;margin-top:29.9pt;width:503.05pt;height:272.25pt;z-index:251669504" coordsize="63887,34575" o:gfxdata="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">
                 <v:shape id="Text Box 10" o:spid="_x0000_s1036" type="#_x0000_t202" style="position:absolute;left:952;top:31908;width:60319;height:2667;visibility:visible;mso-wrap-style:square;v-text-anchor:top" o:gfxdata="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" stroked="f">
                   <v:textbox style="mso-fit-shape-to-text:t" inset="0,0,0,0">
                     <w:txbxContent>
@@ -1581,8 +1611,9 @@
                     </w:txbxContent>
                   </v:textbox>
                 </v:shape>
-                <v:shape id="Picture 18" o:spid="_x0000_s1037" type="#_x0000_t75" style="position:absolute;width:63887;height:30651;visibility:visible;mso-wrap-style:square" o:gfxdata="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">
+                <v:shape id="Picture 18" o:spid="_x0000_s1037" type="#_x0000_t75" style="position:absolute;width:63887;height:30651;visibility:visible;mso-wrap-style:square" o:gfxdata="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">
                   <v:imagedata r:id="rId14" o:title=""/>
+                  <v:path arrowok="t"/>
                 </v:shape>
                 <w10:wrap type="tight"/>
               </v:group>
@@ -1702,14 +1733,27 @@
                               <w:r>
                                 <w:t xml:space="preserve">Figure </w:t>
                               </w:r>
-                              <w:fldSimple w:instr=" SEQ Figure \* ARABIC ">
-                                <w:r>
-                                  <w:rPr>
-                                    <w:noProof/>
-                                  </w:rPr>
-                                  <w:t>4</w:t>
-                                </w:r>
-                              </w:fldSimple>
+                              <w:r>
+                                <w:fldChar w:fldCharType="begin"/>
+                              </w:r>
+                              <w:r>
+                                <w:instrText xml:space="preserve"> SEQ Figure \* ARABIC </w:instrText>
+                              </w:r>
+                              <w:r>
+                                <w:fldChar w:fldCharType="separate"/>
+                              </w:r>
+                              <w:r>
+                                <w:rPr>
+                                  <w:noProof/>
+                                </w:rPr>
+                                <w:t>4</w:t>
+                              </w:r>
+                              <w:r>
+                                <w:rPr>
+                                  <w:noProof/>
+                                </w:rPr>
+                                <w:fldChar w:fldCharType="end"/>
+                              </w:r>
                               <w:r>
                                 <w:t>: The Output Voltage Waveform for Time Step 1 ms</w:t>
                               </w:r>
@@ -1760,7 +1804,7 @@
           </mc:Choice>
           <mc:Fallback>
             <w:pict>
-              <v:group w14:anchorId="1893063E" id="Group 21" o:spid="_x0000_s1038" style="position:absolute;left:0;text-align:left;margin-left:-.35pt;margin-top:17.65pt;width:469.15pt;height:259.5pt;z-index:251671552" coordsize="59582,32956" o:gfxdata="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">
+              <v:group w14:anchorId="1893063E" id="Group 21" o:spid="_x0000_s1038" style="position:absolute;left:0;text-align:left;margin-left:-.35pt;margin-top:17.65pt;width:469.15pt;height:259.5pt;z-index:251671552" coordsize="59582,32956" o:gfxdata="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">
                 <v:shape id="Text Box 13" o:spid="_x0000_s1039" type="#_x0000_t202" style="position:absolute;top:30289;width:59582;height:2667;visibility:visible;mso-wrap-style:square;v-text-anchor:top" o:gfxdata="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" stroked="f">
                   <v:textbox style="mso-fit-shape-to-text:t" inset="0,0,0,0">
                     <w:txbxContent>
@@ -1802,8 +1846,9 @@
                     </w:txbxContent>
                   </v:textbox>
                 </v:shape>
-                <v:shape id="Picture 20" o:spid="_x0000_s1040" type="#_x0000_t75" style="position:absolute;width:59582;height:28587;visibility:visible;mso-wrap-style:square" o:gfxdata="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">
+                <v:shape id="Picture 20" o:spid="_x0000_s1040" type="#_x0000_t75" style="position:absolute;width:59582;height:28587;visibility:visible;mso-wrap-style:square" o:gfxdata="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">
                   <v:imagedata r:id="rId16" o:title=""/>
+                  <v:path arrowok="t"/>
                 </v:shape>
                 <w10:wrap type="tight"/>
               </v:group>
@@ -2308,14 +2353,27 @@
                               <w:r>
                                 <w:t xml:space="preserve">Figure </w:t>
                               </w:r>
-                              <w:fldSimple w:instr=" SEQ Figure \* ARABIC ">
-                                <w:r>
-                                  <w:rPr>
-                                    <w:noProof/>
-                                  </w:rPr>
-                                  <w:t>5</w:t>
-                                </w:r>
-                              </w:fldSimple>
+                              <w:r>
+                                <w:fldChar w:fldCharType="begin"/>
+                              </w:r>
+                              <w:r>
+                                <w:instrText xml:space="preserve"> SEQ Figure \* ARABIC </w:instrText>
+                              </w:r>
+                              <w:r>
+                                <w:fldChar w:fldCharType="separate"/>
+                              </w:r>
+                              <w:r>
+                                <w:rPr>
+                                  <w:noProof/>
+                                </w:rPr>
+                                <w:t>5</w:t>
+                              </w:r>
+                              <w:r>
+                                <w:rPr>
+                                  <w:noProof/>
+                                </w:rPr>
+                                <w:fldChar w:fldCharType="end"/>
+                              </w:r>
                               <w:r>
                                 <w:t>: The Circuit Schematic to obtain THD and Mean Voltage</w:t>
                               </w:r>
@@ -2372,7 +2430,7 @@
           </mc:Choice>
           <mc:Fallback>
             <w:pict>
-              <v:group w14:anchorId="05DB3657" id="Group 23" o:spid="_x0000_s1041" style="position:absolute;left:0;text-align:left;margin-left:4.6pt;margin-top:0;width:453.5pt;height:208.5pt;z-index:251673600;mso-position-horizontal-relative:margin;mso-width-relative:margin;mso-height-relative:margin" coordsize="59594,27622" o:gfxdata="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">
+              <v:group w14:anchorId="05DB3657" id="Group 23" o:spid="_x0000_s1041" style="position:absolute;left:0;text-align:left;margin-left:4.6pt;margin-top:0;width:453.5pt;height:208.5pt;z-index:251673600;mso-position-horizontal-relative:margin;mso-width-relative:margin;mso-height-relative:margin" coordsize="59594,27622" o:gfxdata="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">
                 <v:shape id="Text Box 16" o:spid="_x0000_s1042" type="#_x0000_t202" style="position:absolute;left:952;top:24955;width:53238;height:2667;visibility:visible;mso-wrap-style:square;v-text-anchor:top" o:gfxdata="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" stroked="f">
                   <v:textbox inset="0,0,0,0">
                     <w:txbxContent>
@@ -2414,8 +2472,9 @@
                     </w:txbxContent>
                   </v:textbox>
                 </v:shape>
-                <v:shape id="Picture 22" o:spid="_x0000_s1043" type="#_x0000_t75" style="position:absolute;width:59594;height:23622;visibility:visible;mso-wrap-style:square" o:gfxdata="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">
+                <v:shape id="Picture 22" o:spid="_x0000_s1043" type="#_x0000_t75" style="position:absolute;width:59594;height:23622;visibility:visible;mso-wrap-style:square" o:gfxdata="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">
                   <v:imagedata r:id="rId21" o:title=""/>
+                  <v:path arrowok="t"/>
                 </v:shape>
                 <w10:wrap type="tight" anchorx="margin"/>
               </v:group>
@@ -2814,14 +2873,27 @@
                               <w:r>
                                 <w:t xml:space="preserve">Figure </w:t>
                               </w:r>
-                              <w:fldSimple w:instr=" SEQ Figure \* ARABIC ">
-                                <w:r>
-                                  <w:rPr>
-                                    <w:noProof/>
-                                  </w:rPr>
-                                  <w:t>6</w:t>
-                                </w:r>
-                              </w:fldSimple>
+                              <w:r>
+                                <w:fldChar w:fldCharType="begin"/>
+                              </w:r>
+                              <w:r>
+                                <w:instrText xml:space="preserve"> SEQ Figure \* ARABIC </w:instrText>
+                              </w:r>
+                              <w:r>
+                                <w:fldChar w:fldCharType="separate"/>
+                              </w:r>
+                              <w:r>
+                                <w:rPr>
+                                  <w:noProof/>
+                                </w:rPr>
+                                <w:t>6</w:t>
+                              </w:r>
+                              <w:r>
+                                <w:rPr>
+                                  <w:noProof/>
+                                </w:rPr>
+                                <w:fldChar w:fldCharType="end"/>
+                              </w:r>
                               <w:r>
                                 <w:t>: The Circuit Diagram of Single Phase Full Bridge Rectifier</w:t>
                               </w:r>
@@ -2861,14 +2933,27 @@
                         <w:r>
                           <w:t xml:space="preserve">Figure </w:t>
                         </w:r>
-                        <w:fldSimple w:instr=" SEQ Figure \* ARABIC ">
-                          <w:r>
-                            <w:rPr>
-                              <w:noProof/>
-                            </w:rPr>
-                            <w:t>6</w:t>
-                          </w:r>
-                        </w:fldSimple>
+                        <w:r>
+                          <w:fldChar w:fldCharType="begin"/>
+                        </w:r>
+                        <w:r>
+                          <w:instrText xml:space="preserve"> SEQ Figure \* ARABIC </w:instrText>
+                        </w:r>
+                        <w:r>
+                          <w:fldChar w:fldCharType="separate"/>
+                        </w:r>
+                        <w:r>
+                          <w:rPr>
+                            <w:noProof/>
+                          </w:rPr>
+                          <w:t>6</w:t>
+                        </w:r>
+                        <w:r>
+                          <w:rPr>
+                            <w:noProof/>
+                          </w:rPr>
+                          <w:fldChar w:fldCharType="end"/>
+                        </w:r>
                         <w:r>
                           <w:t>: The Circuit Diagram of Single Phase Full Bridge Rectifier</w:t>
                         </w:r>
@@ -3026,14 +3111,27 @@
                               <w:r>
                                 <w:t xml:space="preserve">Figure </w:t>
                               </w:r>
-                              <w:fldSimple w:instr=" SEQ Figure \* ARABIC ">
-                                <w:r>
-                                  <w:rPr>
-                                    <w:noProof/>
-                                  </w:rPr>
-                                  <w:t>7</w:t>
-                                </w:r>
-                              </w:fldSimple>
+                              <w:r>
+                                <w:fldChar w:fldCharType="begin"/>
+                              </w:r>
+                              <w:r>
+                                <w:instrText xml:space="preserve"> SEQ Figure \* ARABIC </w:instrText>
+                              </w:r>
+                              <w:r>
+                                <w:fldChar w:fldCharType="separate"/>
+                              </w:r>
+                              <w:r>
+                                <w:rPr>
+                                  <w:noProof/>
+                                </w:rPr>
+                                <w:t>7</w:t>
+                              </w:r>
+                              <w:r>
+                                <w:rPr>
+                                  <w:noProof/>
+                                </w:rPr>
+                                <w:fldChar w:fldCharType="end"/>
+                              </w:r>
                               <w:r>
                                 <w:t>: The Output,Input Voltage and Current of the Single Phase Full Bridge Rectifier</w:t>
                               </w:r>
@@ -3058,9 +3156,10 @@
           </mc:Choice>
           <mc:Fallback>
             <w:pict>
-              <v:group w14:anchorId="397286F4" id="Group 27" o:spid="_x0000_s1047" style="position:absolute;left:0;text-align:left;margin-left:-.35pt;margin-top:22.15pt;width:453.5pt;height:247.5pt;z-index:251682816" coordsize="57594,31432" o:gfxdata="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">
-                <v:shape id="Picture 17" o:spid="_x0000_s1048" type="#_x0000_t75" style="position:absolute;width:57594;height:28194;visibility:visible;mso-wrap-style:square" o:gfxdata="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">
+              <v:group w14:anchorId="397286F4" id="Group 27" o:spid="_x0000_s1047" style="position:absolute;left:0;text-align:left;margin-left:-.35pt;margin-top:22.15pt;width:453.5pt;height:247.5pt;z-index:251682816" coordsize="57594,31432" o:gfxdata="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">
+                <v:shape id="Picture 17" o:spid="_x0000_s1048" type="#_x0000_t75" style="position:absolute;width:57594;height:28194;visibility:visible;mso-wrap-style:square" o:gfxdata="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">
                   <v:imagedata r:id="rId25" o:title=""/>
+                  <v:path arrowok="t"/>
                 </v:shape>
                 <v:shape id="Text Box 25" o:spid="_x0000_s1049" type="#_x0000_t202" style="position:absolute;top:28765;width:57594;height:2667;visibility:visible;mso-wrap-style:square;v-text-anchor:top" o:gfxdata="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" stroked="f">
                   <v:textbox style="mso-fit-shape-to-text:t" inset="0,0,0,0">
@@ -3394,14 +3493,27 @@
                               <w:r>
                                 <w:t xml:space="preserve">Figure </w:t>
                               </w:r>
-                              <w:fldSimple w:instr=" SEQ Figure \* ARABIC ">
-                                <w:r>
-                                  <w:rPr>
-                                    <w:noProof/>
-                                  </w:rPr>
-                                  <w:t>8</w:t>
-                                </w:r>
-                              </w:fldSimple>
+                              <w:r>
+                                <w:fldChar w:fldCharType="begin"/>
+                              </w:r>
+                              <w:r>
+                                <w:instrText xml:space="preserve"> SEQ Figure \* ARABIC </w:instrText>
+                              </w:r>
+                              <w:r>
+                                <w:fldChar w:fldCharType="separate"/>
+                              </w:r>
+                              <w:r>
+                                <w:rPr>
+                                  <w:noProof/>
+                                </w:rPr>
+                                <w:t>8</w:t>
+                              </w:r>
+                              <w:r>
+                                <w:rPr>
+                                  <w:noProof/>
+                                </w:rPr>
+                                <w:fldChar w:fldCharType="end"/>
+                              </w:r>
                               <w:r>
                                 <w:t xml:space="preserve">: </w:t>
                               </w:r>
@@ -3429,9 +3541,10 @@
           </mc:Choice>
           <mc:Fallback>
             <w:pict>
-              <v:group w14:anchorId="07E57795" id="Group 29" o:spid="_x0000_s1050" style="position:absolute;left:0;text-align:left;margin-left:.1pt;margin-top:18.9pt;width:453.5pt;height:247.2pt;z-index:251686912" coordsize="57592,31394" o:gfxdata="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">
-                <v:shape id="Picture 24" o:spid="_x0000_s1051" type="#_x0000_t75" style="position:absolute;width:56235;height:27838;visibility:visible;mso-wrap-style:square" o:gfxdata="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">
+              <v:group w14:anchorId="07E57795" id="Group 29" o:spid="_x0000_s1050" style="position:absolute;left:0;text-align:left;margin-left:.1pt;margin-top:18.9pt;width:453.5pt;height:247.2pt;z-index:251686912" coordsize="57592,31394" o:gfxdata="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">
+                <v:shape id="Picture 24" o:spid="_x0000_s1051" type="#_x0000_t75" style="position:absolute;width:56235;height:27838;visibility:visible;mso-wrap-style:square" o:gfxdata="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">
                   <v:imagedata r:id="rId27" o:title=""/>
+                  <v:path arrowok="t"/>
                 </v:shape>
                 <v:shape id="Text Box 28" o:spid="_x0000_s1052" type="#_x0000_t202" style="position:absolute;left:68;top:28727;width:57524;height:2667;visibility:visible;mso-wrap-style:square;v-text-anchor:top" o:gfxdata="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" stroked="f">
                   <v:textbox style="mso-fit-shape-to-text:t" inset="0,0,0,0">
@@ -3615,14 +3728,27 @@
                               <w:r>
                                 <w:t xml:space="preserve">Figure </w:t>
                               </w:r>
-                              <w:fldSimple w:instr=" SEQ Figure \* ARABIC ">
-                                <w:r>
-                                  <w:rPr>
-                                    <w:noProof/>
-                                  </w:rPr>
-                                  <w:t>9</w:t>
-                                </w:r>
-                              </w:fldSimple>
+                              <w:r>
+                                <w:fldChar w:fldCharType="begin"/>
+                              </w:r>
+                              <w:r>
+                                <w:instrText xml:space="preserve"> SEQ Figure \* ARABIC </w:instrText>
+                              </w:r>
+                              <w:r>
+                                <w:fldChar w:fldCharType="separate"/>
+                              </w:r>
+                              <w:r>
+                                <w:rPr>
+                                  <w:noProof/>
+                                </w:rPr>
+                                <w:t>9</w:t>
+                              </w:r>
+                              <w:r>
+                                <w:rPr>
+                                  <w:noProof/>
+                                </w:rPr>
+                                <w:fldChar w:fldCharType="end"/>
+                              </w:r>
                               <w:r>
                                 <w:t xml:space="preserve">: </w:t>
                               </w:r>
@@ -3653,9 +3779,10 @@
           </mc:Choice>
           <mc:Fallback>
             <w:pict>
-              <v:group w14:anchorId="25EFFACE" id="Group 31" o:spid="_x0000_s1053" style="position:absolute;margin-left:.6pt;margin-top:.1pt;width:452.25pt;height:252.55pt;z-index:251691008" coordsize="57435,32073" o:gfxdata="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">
-                <v:shape id="Picture 26" o:spid="_x0000_s1054" type="#_x0000_t75" style="position:absolute;width:57435;height:28860;visibility:visible;mso-wrap-style:square" o:gfxdata="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">
+              <v:group w14:anchorId="25EFFACE" id="Group 31" o:spid="_x0000_s1053" style="position:absolute;margin-left:.6pt;margin-top:.1pt;width:452.25pt;height:252.55pt;z-index:251691008" coordsize="57435,32073" o:gfxdata="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">
+                <v:shape id="Picture 26" o:spid="_x0000_s1054" type="#_x0000_t75" style="position:absolute;width:57435;height:28860;visibility:visible;mso-wrap-style:square" o:gfxdata="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">
                   <v:imagedata r:id="rId29" o:title=""/>
+                  <v:path arrowok="t"/>
                 </v:shape>
                 <v:shape id="Text Box 30" o:spid="_x0000_s1055" type="#_x0000_t202" style="position:absolute;top:29406;width:57435;height:2667;visibility:visible;mso-wrap-style:square;v-text-anchor:top" o:gfxdata="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" stroked="f">
                   <v:textbox style="mso-fit-shape-to-text:t" inset="0,0,0,0">
@@ -3948,14 +4075,27 @@
                               <w:r>
                                 <w:t xml:space="preserve">Figure </w:t>
                               </w:r>
-                              <w:fldSimple w:instr=" SEQ Figure \* ARABIC ">
-                                <w:r>
-                                  <w:rPr>
-                                    <w:noProof/>
-                                  </w:rPr>
-                                  <w:t>10</w:t>
-                                </w:r>
-                              </w:fldSimple>
+                              <w:r>
+                                <w:fldChar w:fldCharType="begin"/>
+                              </w:r>
+                              <w:r>
+                                <w:instrText xml:space="preserve"> SEQ Figure \* ARABIC </w:instrText>
+                              </w:r>
+                              <w:r>
+                                <w:fldChar w:fldCharType="separate"/>
+                              </w:r>
+                              <w:r>
+                                <w:rPr>
+                                  <w:noProof/>
+                                </w:rPr>
+                                <w:t>10</w:t>
+                              </w:r>
+                              <w:r>
+                                <w:rPr>
+                                  <w:noProof/>
+                                </w:rPr>
+                                <w:fldChar w:fldCharType="end"/>
+                              </w:r>
                               <w:r>
                                 <w:t>: The Output Voltage and Input Current Waveforms for Three-Phase Full Bridge Rectifier without Ls</w:t>
                               </w:r>
@@ -3977,9 +4117,10 @@
           </mc:Choice>
           <mc:Fallback>
             <w:pict>
-              <v:group w14:anchorId="4CBE99BC" id="Group 37" o:spid="_x0000_s1056" style="position:absolute;left:0;text-align:left;margin-left:0;margin-top:318.9pt;width:467.45pt;height:249.45pt;z-index:251699200;mso-position-horizontal:center;mso-position-horizontal-relative:margin" coordsize="59366,31680" o:gfxdata="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">
-                <v:shape id="Picture 35" o:spid="_x0000_s1057" type="#_x0000_t75" style="position:absolute;width:59366;height:28486;visibility:visible;mso-wrap-style:square" o:gfxdata="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">
+              <v:group w14:anchorId="4CBE99BC" id="Group 37" o:spid="_x0000_s1056" style="position:absolute;left:0;text-align:left;margin-left:0;margin-top:318.9pt;width:467.45pt;height:249.45pt;z-index:251699200;mso-position-horizontal:center;mso-position-horizontal-relative:margin" coordsize="59366,31680" o:gfxdata="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">
+                <v:shape id="Picture 35" o:spid="_x0000_s1057" type="#_x0000_t75" style="position:absolute;width:59366;height:28486;visibility:visible;mso-wrap-style:square" o:gfxdata="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">
                   <v:imagedata r:id="rId31" o:title=""/>
+                  <v:path arrowok="t"/>
                 </v:shape>
                 <v:shape id="Text Box 36" o:spid="_x0000_s1058" type="#_x0000_t202" style="position:absolute;top:29013;width:59366;height:2667;visibility:visible;mso-wrap-style:square;v-text-anchor:top" o:gfxdata="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" stroked="f">
                   <v:textbox style="mso-fit-shape-to-text:t" inset="0,0,0,0">
@@ -4128,14 +4269,27 @@
                               <w:r>
                                 <w:t xml:space="preserve">Figure </w:t>
                               </w:r>
-                              <w:fldSimple w:instr=" SEQ Figure \* ARABIC ">
-                                <w:r>
-                                  <w:rPr>
-                                    <w:noProof/>
-                                  </w:rPr>
-                                  <w:t>11</w:t>
-                                </w:r>
-                              </w:fldSimple>
+                              <w:r>
+                                <w:fldChar w:fldCharType="begin"/>
+                              </w:r>
+                              <w:r>
+                                <w:instrText xml:space="preserve"> SEQ Figure \* ARABIC </w:instrText>
+                              </w:r>
+                              <w:r>
+                                <w:fldChar w:fldCharType="separate"/>
+                              </w:r>
+                              <w:r>
+                                <w:rPr>
+                                  <w:noProof/>
+                                </w:rPr>
+                                <w:t>11</w:t>
+                              </w:r>
+                              <w:r>
+                                <w:rPr>
+                                  <w:noProof/>
+                                </w:rPr>
+                                <w:fldChar w:fldCharType="end"/>
+                              </w:r>
                               <w:r>
                                 <w:t>: The Circuit Diagram for Three Phase Full Bridge Rectifier without Ls</w:t>
                               </w:r>
@@ -4181,14 +4335,27 @@
                         <w:r>
                           <w:t xml:space="preserve">Figure </w:t>
                         </w:r>
-                        <w:fldSimple w:instr=" SEQ Figure \* ARABIC ">
-                          <w:r>
-                            <w:rPr>
-                              <w:noProof/>
-                            </w:rPr>
-                            <w:t>11</w:t>
-                          </w:r>
-                        </w:fldSimple>
+                        <w:r>
+                          <w:fldChar w:fldCharType="begin"/>
+                        </w:r>
+                        <w:r>
+                          <w:instrText xml:space="preserve"> SEQ Figure \* ARABIC </w:instrText>
+                        </w:r>
+                        <w:r>
+                          <w:fldChar w:fldCharType="separate"/>
+                        </w:r>
+                        <w:r>
+                          <w:rPr>
+                            <w:noProof/>
+                          </w:rPr>
+                          <w:t>11</w:t>
+                        </w:r>
+                        <w:r>
+                          <w:rPr>
+                            <w:noProof/>
+                          </w:rPr>
+                          <w:fldChar w:fldCharType="end"/>
+                        </w:r>
                         <w:r>
                           <w:t>: The Circuit Diagram for Three Phase Full Bridge Rectifier without Ls</w:t>
                         </w:r>
@@ -4838,14 +5005,27 @@
                               <w:r>
                                 <w:t xml:space="preserve">Figure </w:t>
                               </w:r>
-                              <w:fldSimple w:instr=" SEQ Figure \* ARABIC ">
-                                <w:r>
-                                  <w:rPr>
-                                    <w:noProof/>
-                                  </w:rPr>
-                                  <w:t>12</w:t>
-                                </w:r>
-                              </w:fldSimple>
+                              <w:r>
+                                <w:fldChar w:fldCharType="begin"/>
+                              </w:r>
+                              <w:r>
+                                <w:instrText xml:space="preserve"> SEQ Figure \* ARABIC </w:instrText>
+                              </w:r>
+                              <w:r>
+                                <w:fldChar w:fldCharType="separate"/>
+                              </w:r>
+                              <w:r>
+                                <w:rPr>
+                                  <w:noProof/>
+                                </w:rPr>
+                                <w:t>12</w:t>
+                              </w:r>
+                              <w:r>
+                                <w:rPr>
+                                  <w:noProof/>
+                                </w:rPr>
+                                <w:fldChar w:fldCharType="end"/>
+                              </w:r>
                               <w:r>
                                 <w:t>: The Harmonic Analysis of the Input Current (without Ls)</w:t>
                               </w:r>
@@ -4867,9 +5047,10 @@
           </mc:Choice>
           <mc:Fallback>
             <w:pict>
-              <v:group w14:anchorId="037B2950" id="Group 40" o:spid="_x0000_s1062" style="position:absolute;left:0;text-align:left;margin-left:0;margin-top:31.05pt;width:479.7pt;height:189.9pt;z-index:251703296;mso-position-horizontal:left;mso-position-horizontal-relative:margin" coordsize="60921,24117" o:gfxdata="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">
-                <v:shape id="Picture 38" o:spid="_x0000_s1063" type="#_x0000_t75" style="position:absolute;width:60921;height:20923;visibility:visible;mso-wrap-style:square" o:gfxdata="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">
+              <v:group w14:anchorId="037B2950" id="Group 40" o:spid="_x0000_s1062" style="position:absolute;left:0;text-align:left;margin-left:0;margin-top:31.05pt;width:479.7pt;height:189.9pt;z-index:251703296;mso-position-horizontal:left;mso-position-horizontal-relative:margin" coordsize="60921,24117" o:gfxdata="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">
+                <v:shape id="Picture 38" o:spid="_x0000_s1063" type="#_x0000_t75" style="position:absolute;width:60921;height:20923;visibility:visible;mso-wrap-style:square" o:gfxdata="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">
                   <v:imagedata r:id="rId35" o:title=""/>
+                  <v:path arrowok="t"/>
                 </v:shape>
                 <v:shape id="Text Box 39" o:spid="_x0000_s1064" type="#_x0000_t202" style="position:absolute;top:21450;width:60921;height:2667;visibility:visible;mso-wrap-style:square;v-text-anchor:top" o:gfxdata="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" stroked="f">
                   <v:textbox style="mso-fit-shape-to-text:t" inset="0,0,0,0">
@@ -5048,14 +5229,27 @@
                               <w:r>
                                 <w:t xml:space="preserve">Figure </w:t>
                               </w:r>
-                              <w:fldSimple w:instr=" SEQ Figure \* ARABIC ">
-                                <w:r>
-                                  <w:rPr>
-                                    <w:noProof/>
-                                  </w:rPr>
-                                  <w:t>13</w:t>
-                                </w:r>
-                              </w:fldSimple>
+                              <w:r>
+                                <w:fldChar w:fldCharType="begin"/>
+                              </w:r>
+                              <w:r>
+                                <w:instrText xml:space="preserve"> SEQ Figure \* ARABIC </w:instrText>
+                              </w:r>
+                              <w:r>
+                                <w:fldChar w:fldCharType="separate"/>
+                              </w:r>
+                              <w:r>
+                                <w:rPr>
+                                  <w:noProof/>
+                                </w:rPr>
+                                <w:t>13</w:t>
+                              </w:r>
+                              <w:r>
+                                <w:rPr>
+                                  <w:noProof/>
+                                </w:rPr>
+                                <w:fldChar w:fldCharType="end"/>
+                              </w:r>
                               <w:r>
                                 <w:t xml:space="preserve">: </w:t>
                               </w:r>
@@ -5104,14 +5298,27 @@
                         <w:r>
                           <w:t xml:space="preserve">Figure </w:t>
                         </w:r>
-                        <w:fldSimple w:instr=" SEQ Figure \* ARABIC ">
-                          <w:r>
-                            <w:rPr>
-                              <w:noProof/>
-                            </w:rPr>
-                            <w:t>13</w:t>
-                          </w:r>
-                        </w:fldSimple>
+                        <w:r>
+                          <w:fldChar w:fldCharType="begin"/>
+                        </w:r>
+                        <w:r>
+                          <w:instrText xml:space="preserve"> SEQ Figure \* ARABIC </w:instrText>
+                        </w:r>
+                        <w:r>
+                          <w:fldChar w:fldCharType="separate"/>
+                        </w:r>
+                        <w:r>
+                          <w:rPr>
+                            <w:noProof/>
+                          </w:rPr>
+                          <w:t>13</w:t>
+                        </w:r>
+                        <w:r>
+                          <w:rPr>
+                            <w:noProof/>
+                          </w:rPr>
+                          <w:fldChar w:fldCharType="end"/>
+                        </w:r>
                         <w:r>
                           <w:t xml:space="preserve">: </w:t>
                         </w:r>
@@ -5255,14 +5462,27 @@
                               <w:r>
                                 <w:t xml:space="preserve">Figure </w:t>
                               </w:r>
-                              <w:fldSimple w:instr=" SEQ Figure \* ARABIC ">
-                                <w:r>
-                                  <w:rPr>
-                                    <w:noProof/>
-                                  </w:rPr>
-                                  <w:t>14</w:t>
-                                </w:r>
-                              </w:fldSimple>
+                              <w:r>
+                                <w:fldChar w:fldCharType="begin"/>
+                              </w:r>
+                              <w:r>
+                                <w:instrText xml:space="preserve"> SEQ Figure \* ARABIC </w:instrText>
+                              </w:r>
+                              <w:r>
+                                <w:fldChar w:fldCharType="separate"/>
+                              </w:r>
+                              <w:r>
+                                <w:rPr>
+                                  <w:noProof/>
+                                </w:rPr>
+                                <w:t>14</w:t>
+                              </w:r>
+                              <w:r>
+                                <w:rPr>
+                                  <w:noProof/>
+                                </w:rPr>
+                                <w:fldChar w:fldCharType="end"/>
+                              </w:r>
                               <w:r>
                                 <w:t xml:space="preserve">: </w:t>
                               </w:r>
@@ -5314,14 +5534,27 @@
                         <w:r>
                           <w:t xml:space="preserve">Figure </w:t>
                         </w:r>
-                        <w:fldSimple w:instr=" SEQ Figure \* ARABIC ">
-                          <w:r>
-                            <w:rPr>
-                              <w:noProof/>
-                            </w:rPr>
-                            <w:t>14</w:t>
-                          </w:r>
-                        </w:fldSimple>
+                        <w:r>
+                          <w:fldChar w:fldCharType="begin"/>
+                        </w:r>
+                        <w:r>
+                          <w:instrText xml:space="preserve"> SEQ Figure \* ARABIC </w:instrText>
+                        </w:r>
+                        <w:r>
+                          <w:fldChar w:fldCharType="separate"/>
+                        </w:r>
+                        <w:r>
+                          <w:rPr>
+                            <w:noProof/>
+                          </w:rPr>
+                          <w:t>14</w:t>
+                        </w:r>
+                        <w:r>
+                          <w:rPr>
+                            <w:noProof/>
+                          </w:rPr>
+                          <w:fldChar w:fldCharType="end"/>
+                        </w:r>
                         <w:r>
                           <w:t xml:space="preserve">: </w:t>
                         </w:r>
@@ -5474,14 +5707,27 @@
                               <w:r>
                                 <w:t xml:space="preserve">Figure </w:t>
                               </w:r>
-                              <w:fldSimple w:instr=" SEQ Figure \* ARABIC ">
-                                <w:r>
-                                  <w:rPr>
-                                    <w:noProof/>
-                                  </w:rPr>
-                                  <w:t>15</w:t>
-                                </w:r>
-                              </w:fldSimple>
+                              <w:r>
+                                <w:fldChar w:fldCharType="begin"/>
+                              </w:r>
+                              <w:r>
+                                <w:instrText xml:space="preserve"> SEQ Figure \* ARABIC </w:instrText>
+                              </w:r>
+                              <w:r>
+                                <w:fldChar w:fldCharType="separate"/>
+                              </w:r>
+                              <w:r>
+                                <w:rPr>
+                                  <w:noProof/>
+                                </w:rPr>
+                                <w:t>15</w:t>
+                              </w:r>
+                              <w:r>
+                                <w:rPr>
+                                  <w:noProof/>
+                                </w:rPr>
+                                <w:fldChar w:fldCharType="end"/>
+                              </w:r>
                               <w:r>
                                 <w:t>:</w:t>
                               </w:r>
@@ -5521,9 +5767,10 @@
           </mc:Choice>
           <mc:Fallback>
             <w:pict>
-              <v:group w14:anchorId="26076001" id="Group 49" o:spid="_x0000_s1071" style="position:absolute;left:0;text-align:left;margin-left:-4.85pt;margin-top:46.3pt;width:496.8pt;height:275.25pt;z-index:251717632;mso-width-relative:margin;mso-height-relative:margin" coordsize="64427,34766" o:gfxdata="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">
-                <v:shape id="Picture 47" o:spid="_x0000_s1072" type="#_x0000_t75" style="position:absolute;width:64427;height:31527;visibility:visible;mso-wrap-style:square" o:gfxdata="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">
+              <v:group w14:anchorId="26076001" id="Group 49" o:spid="_x0000_s1071" style="position:absolute;left:0;text-align:left;margin-left:-4.85pt;margin-top:46.3pt;width:496.8pt;height:275.25pt;z-index:251717632;mso-width-relative:margin;mso-height-relative:margin" coordsize="64427,34766" o:gfxdata="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">
+                <v:shape id="Picture 47" o:spid="_x0000_s1072" type="#_x0000_t75" style="position:absolute;width:64427;height:31527;visibility:visible;mso-wrap-style:square" o:gfxdata="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">
                   <v:imagedata r:id="rId41" o:title=""/>
+                  <v:path arrowok="t"/>
                 </v:shape>
                 <v:shape id="Text Box 48" o:spid="_x0000_s1073" type="#_x0000_t202" style="position:absolute;top:32099;width:64427;height:2667;visibility:visible;mso-wrap-style:square;v-text-anchor:top" o:gfxdata="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" stroked="f">
                   <v:textbox inset="0,0,0,0">
@@ -6185,9 +6432,688 @@
         <w:spacing w:line="360" w:lineRule="auto"/>
         <w:jc w:val="both"/>
       </w:pPr>
+      <w:r>
+        <w:rPr>
+          <w:noProof/>
+          <w:lang w:eastAsia="tr-TR"/>
+        </w:rPr>
+        <mc:AlternateContent>
+          <mc:Choice Requires="wpg">
+            <w:drawing>
+              <wp:anchor distT="0" distB="0" distL="114300" distR="114300" simplePos="0" relativeHeight="251720704" behindDoc="0" locked="0" layoutInCell="1" allowOverlap="1" wp14:anchorId="397B9D33" wp14:editId="4AF25A58">
+                <wp:simplePos x="0" y="0"/>
+                <wp:positionH relativeFrom="column">
+                  <wp:posOffset>157480</wp:posOffset>
+                </wp:positionH>
+                <wp:positionV relativeFrom="paragraph">
+                  <wp:posOffset>3562350</wp:posOffset>
+                </wp:positionV>
+                <wp:extent cx="5436870" cy="3362325"/>
+                <wp:effectExtent l="0" t="0" r="0" b="9525"/>
+                <wp:wrapTight wrapText="bothSides">
+                  <wp:wrapPolygon edited="0">
+                    <wp:start x="0" y="0"/>
+                    <wp:lineTo x="0" y="21539"/>
+                    <wp:lineTo x="21494" y="21539"/>
+                    <wp:lineTo x="21494" y="0"/>
+                    <wp:lineTo x="0" y="0"/>
+                  </wp:wrapPolygon>
+                </wp:wrapTight>
+                <wp:docPr id="56" name="Group 56"/>
+                <wp:cNvGraphicFramePr/>
+                <a:graphic xmlns:a="http://schemas.openxmlformats.org/drawingml/2006/main">
+                  <a:graphicData uri="http://schemas.microsoft.com/office/word/2010/wordprocessingGroup">
+                    <wpg:wgp>
+                      <wpg:cNvGrpSpPr/>
+                      <wpg:grpSpPr>
+                        <a:xfrm>
+                          <a:off x="0" y="0"/>
+                          <a:ext cx="5436870" cy="3362325"/>
+                          <a:chOff x="0" y="0"/>
+                          <a:chExt cx="5436870" cy="3362325"/>
+                        </a:xfrm>
+                      </wpg:grpSpPr>
+                      <pic:pic xmlns:pic="http://schemas.openxmlformats.org/drawingml/2006/picture">
+                        <pic:nvPicPr>
+                          <pic:cNvPr id="53" name="Picture 53"/>
+                          <pic:cNvPicPr>
+                            <a:picLocks noChangeAspect="1"/>
+                          </pic:cNvPicPr>
+                        </pic:nvPicPr>
+                        <pic:blipFill>
+                          <a:blip r:embed="rId42">
+                            <a:extLst>
+                              <a:ext uri="{28A0092B-C50C-407E-A947-70E740481C1C}">
+                                <a14:useLocalDpi xmlns:a14="http://schemas.microsoft.com/office/drawing/2010/main" val="0"/>
+                              </a:ext>
+                            </a:extLst>
+                          </a:blip>
+                          <a:stretch>
+                            <a:fillRect/>
+                          </a:stretch>
+                        </pic:blipFill>
+                        <pic:spPr>
+                          <a:xfrm>
+                            <a:off x="0" y="0"/>
+                            <a:ext cx="5436870" cy="3037205"/>
+                          </a:xfrm>
+                          <a:prstGeom prst="rect">
+                            <a:avLst/>
+                          </a:prstGeom>
+                        </pic:spPr>
+                      </pic:pic>
+                      <wps:wsp>
+                        <wps:cNvPr id="55" name="Text Box 55"/>
+                        <wps:cNvSpPr txBox="1"/>
+                        <wps:spPr>
+                          <a:xfrm>
+                            <a:off x="0" y="3095625"/>
+                            <a:ext cx="5436870" cy="266700"/>
+                          </a:xfrm>
+                          <a:prstGeom prst="rect">
+                            <a:avLst/>
+                          </a:prstGeom>
+                          <a:solidFill>
+                            <a:prstClr val="white"/>
+                          </a:solidFill>
+                          <a:ln>
+                            <a:noFill/>
+                          </a:ln>
+                        </wps:spPr>
+                        <wps:txbx>
+                          <w:txbxContent>
+                            <w:p>
+                              <w:pPr>
+                                <w:pStyle w:val="Caption"/>
+                                <w:rPr>
+                                  <w:noProof/>
+                                </w:rPr>
+                              </w:pPr>
+                              <w:r>
+                                <w:t xml:space="preserve">Figure </w:t>
+                              </w:r>
+                              <w:r>
+                                <w:t>17</w:t>
+                              </w:r>
+                              <w:r>
+                                <w:t>: The Harmonic Analysis of the Input Current</w:t>
+                              </w:r>
+                              <w:r>
+                                <w:t xml:space="preserve"> with Ls=1.5mH</w:t>
+                              </w:r>
+                            </w:p>
+                          </w:txbxContent>
+                        </wps:txbx>
+                        <wps:bodyPr rot="0" spcFirstLastPara="0" vertOverflow="overflow" horzOverflow="overflow" vert="horz" wrap="square" lIns="0" tIns="0" rIns="0" bIns="0" numCol="1" spcCol="0" rtlCol="0" fromWordArt="0" anchor="t" anchorCtr="0" forceAA="0" compatLnSpc="1">
+                          <a:prstTxWarp prst="textNoShape">
+                            <a:avLst/>
+                          </a:prstTxWarp>
+                          <a:spAutoFit/>
+                        </wps:bodyPr>
+                      </wps:wsp>
+                    </wpg:wgp>
+                  </a:graphicData>
+                </a:graphic>
+              </wp:anchor>
+            </w:drawing>
+          </mc:Choice>
+          <mc:Fallback>
+            <w:pict>
+              <v:group w14:anchorId="397B9D33" id="Group 56" o:spid="_x0000_s1074" style="position:absolute;left:0;text-align:left;margin-left:12.4pt;margin-top:280.5pt;width:428.1pt;height:264.75pt;z-index:251720704" coordsize="54368,33623" o:gfxdata="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">
+                <v:shape id="Picture 53" o:spid="_x0000_s1075" type="#_x0000_t75" style="position:absolute;width:54368;height:30372;visibility:visible;mso-wrap-style:square" o:gfxdata="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">
+                  <v:imagedata r:id="rId43" o:title=""/>
+                  <v:path arrowok="t"/>
+                </v:shape>
+                <v:shape id="Text Box 55" o:spid="_x0000_s1076" type="#_x0000_t202" style="position:absolute;top:30956;width:54368;height:2667;visibility:visible;mso-wrap-style:square;v-text-anchor:top" o:gfxdata="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" stroked="f">
+                  <v:textbox style="mso-fit-shape-to-text:t" inset="0,0,0,0">
+                    <w:txbxContent>
+                      <w:p>
+                        <w:pPr>
+                          <w:pStyle w:val="Caption"/>
+                          <w:rPr>
+                            <w:noProof/>
+                          </w:rPr>
+                        </w:pPr>
+                        <w:r>
+                          <w:t xml:space="preserve">Figure </w:t>
+                        </w:r>
+                        <w:r>
+                          <w:t>17</w:t>
+                        </w:r>
+                        <w:r>
+                          <w:t>: The Harmonic Analysis of the Input Current</w:t>
+                        </w:r>
+                        <w:r>
+                          <w:t xml:space="preserve"> with Ls=1.5mH</w:t>
+                        </w:r>
+                      </w:p>
+                    </w:txbxContent>
+                  </v:textbox>
+                </v:shape>
+                <w10:wrap type="tight"/>
+              </v:group>
+            </w:pict>
+          </mc:Fallback>
+        </mc:AlternateContent>
+      </w:r>
+      <w:r>
+        <w:rPr>
+          <w:noProof/>
+          <w:lang w:eastAsia="tr-TR"/>
+        </w:rPr>
+        <mc:AlternateContent>
+          <mc:Choice Requires="wpg">
+            <w:drawing>
+              <wp:anchor distT="0" distB="0" distL="114300" distR="114300" simplePos="0" relativeHeight="251719680" behindDoc="0" locked="0" layoutInCell="1" allowOverlap="1" wp14:anchorId="03913A53" wp14:editId="75773E04">
+                <wp:simplePos x="0" y="0"/>
+                <wp:positionH relativeFrom="column">
+                  <wp:posOffset>309880</wp:posOffset>
+                </wp:positionH>
+                <wp:positionV relativeFrom="paragraph">
+                  <wp:posOffset>266700</wp:posOffset>
+                </wp:positionV>
+                <wp:extent cx="5248275" cy="3242512"/>
+                <wp:effectExtent l="0" t="0" r="9525" b="0"/>
+                <wp:wrapTight wrapText="bothSides">
+                  <wp:wrapPolygon edited="0">
+                    <wp:start x="0" y="0"/>
+                    <wp:lineTo x="0" y="21448"/>
+                    <wp:lineTo x="21561" y="21448"/>
+                    <wp:lineTo x="21561" y="0"/>
+                    <wp:lineTo x="0" y="0"/>
+                  </wp:wrapPolygon>
+                </wp:wrapTight>
+                <wp:docPr id="54" name="Group 54"/>
+                <wp:cNvGraphicFramePr/>
+                <a:graphic xmlns:a="http://schemas.openxmlformats.org/drawingml/2006/main">
+                  <a:graphicData uri="http://schemas.microsoft.com/office/word/2010/wordprocessingGroup">
+                    <wpg:wgp>
+                      <wpg:cNvGrpSpPr/>
+                      <wpg:grpSpPr>
+                        <a:xfrm>
+                          <a:off x="0" y="0"/>
+                          <a:ext cx="5248275" cy="3242512"/>
+                          <a:chOff x="0" y="0"/>
+                          <a:chExt cx="5248275" cy="3242512"/>
+                        </a:xfrm>
+                      </wpg:grpSpPr>
+                      <pic:pic xmlns:pic="http://schemas.openxmlformats.org/drawingml/2006/picture">
+                        <pic:nvPicPr>
+                          <pic:cNvPr id="50" name="Picture 50"/>
+                          <pic:cNvPicPr>
+                            <a:picLocks noChangeAspect="1"/>
+                          </pic:cNvPicPr>
+                        </pic:nvPicPr>
+                        <pic:blipFill>
+                          <a:blip r:embed="rId44">
+                            <a:extLst>
+                              <a:ext uri="{28A0092B-C50C-407E-A947-70E740481C1C}">
+                                <a14:useLocalDpi xmlns:a14="http://schemas.microsoft.com/office/drawing/2010/main" val="0"/>
+                              </a:ext>
+                            </a:extLst>
+                          </a:blip>
+                          <a:stretch>
+                            <a:fillRect/>
+                          </a:stretch>
+                        </pic:blipFill>
+                        <pic:spPr>
+                          <a:xfrm>
+                            <a:off x="19050" y="0"/>
+                            <a:ext cx="5229225" cy="2920365"/>
+                          </a:xfrm>
+                          <a:prstGeom prst="rect">
+                            <a:avLst/>
+                          </a:prstGeom>
+                        </pic:spPr>
+                      </pic:pic>
+                      <wps:wsp>
+                        <wps:cNvPr id="51" name="Text Box 51"/>
+                        <wps:cNvSpPr txBox="1"/>
+                        <wps:spPr>
+                          <a:xfrm>
+                            <a:off x="0" y="2990850"/>
+                            <a:ext cx="5242054" cy="251662"/>
+                          </a:xfrm>
+                          <a:prstGeom prst="rect">
+                            <a:avLst/>
+                          </a:prstGeom>
+                          <a:solidFill>
+                            <a:prstClr val="white"/>
+                          </a:solidFill>
+                          <a:ln>
+                            <a:noFill/>
+                          </a:ln>
+                        </wps:spPr>
+                        <wps:txbx>
+                          <w:txbxContent>
+                            <w:p>
+                              <w:pPr>
+                                <w:pStyle w:val="Caption"/>
+                                <w:rPr>
+                                  <w:noProof/>
+                                </w:rPr>
+                              </w:pPr>
+                              <w:r>
+                                <w:t>Figure</w:t>
+                              </w:r>
+                              <w:r>
+                                <w:t xml:space="preserve"> 16</w:t>
+                              </w:r>
+                              <w:r>
+                                <w:t xml:space="preserve">: </w:t>
+                              </w:r>
+                              <w:r>
+                                <w:t xml:space="preserve"> The Harmonic Analysis of the Input Current </w:t>
+                              </w:r>
+                              <w:r>
+                                <w:t>with Ls=0</w:t>
+                              </w:r>
+                            </w:p>
+                          </w:txbxContent>
+                        </wps:txbx>
+                        <wps:bodyPr rot="0" spcFirstLastPara="0" vertOverflow="overflow" horzOverflow="overflow" vert="horz" wrap="square" lIns="0" tIns="0" rIns="0" bIns="0" numCol="1" spcCol="0" rtlCol="0" fromWordArt="0" anchor="t" anchorCtr="0" forceAA="0" compatLnSpc="1">
+                          <a:prstTxWarp prst="textNoShape">
+                            <a:avLst/>
+                          </a:prstTxWarp>
+                          <a:noAutofit/>
+                        </wps:bodyPr>
+                      </wps:wsp>
+                    </wpg:wgp>
+                  </a:graphicData>
+                </a:graphic>
+              </wp:anchor>
+            </w:drawing>
+          </mc:Choice>
+          <mc:Fallback>
+            <w:pict>
+              <v:group w14:anchorId="03913A53" id="Group 54" o:spid="_x0000_s1077" style="position:absolute;left:0;text-align:left;margin-left:24.4pt;margin-top:21pt;width:413.25pt;height:255.3pt;z-index:251719680" coordsize="52482,32425" o:gfxdata="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">
+                <v:shape id="Picture 50" o:spid="_x0000_s1078" type="#_x0000_t75" style="position:absolute;left:190;width:52292;height:29203;visibility:visible;mso-wrap-style:square" o:gfxdata="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">
+                  <v:imagedata r:id="rId45" o:title=""/>
+                  <v:path arrowok="t"/>
+                </v:shape>
+                <v:shape id="Text Box 51" o:spid="_x0000_s1079" type="#_x0000_t202" style="position:absolute;top:29908;width:52420;height:2517;visibility:visible;mso-wrap-style:square;v-text-anchor:top" o:gfxdata="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" stroked="f">
+                  <v:textbox inset="0,0,0,0">
+                    <w:txbxContent>
+                      <w:p>
+                        <w:pPr>
+                          <w:pStyle w:val="Caption"/>
+                          <w:rPr>
+                            <w:noProof/>
+                          </w:rPr>
+                        </w:pPr>
+                        <w:r>
+                          <w:t>Figure</w:t>
+                        </w:r>
+                        <w:r>
+                          <w:t xml:space="preserve"> 16</w:t>
+                        </w:r>
+                        <w:r>
+                          <w:t xml:space="preserve">: </w:t>
+                        </w:r>
+                        <w:r>
+                          <w:t xml:space="preserve"> The Harmonic Analysis of the Input Current </w:t>
+                        </w:r>
+                        <w:r>
+                          <w:t>with Ls=0</w:t>
+                        </w:r>
+                      </w:p>
+                    </w:txbxContent>
+                  </v:textbox>
+                </v:shape>
+                <w10:wrap type="tight"/>
+              </v:group>
+            </w:pict>
+          </mc:Fallback>
+        </mc:AlternateContent>
+      </w:r>
+    </w:p>
+    <w:p>
+      <w:pPr>
+        <w:pStyle w:val="ListParagraph"/>
+        <w:spacing w:line="360" w:lineRule="auto"/>
+        <w:jc w:val="both"/>
+      </w:pPr>
+    </w:p>
+    <w:p>
+      <w:pPr>
+        <w:pStyle w:val="ListParagraph"/>
+        <w:spacing w:line="360" w:lineRule="auto"/>
+        <w:jc w:val="both"/>
+      </w:pPr>
+    </w:p>
+    <w:p>
+      <w:pPr>
+        <w:pStyle w:val="ListParagraph"/>
+        <w:spacing w:line="360" w:lineRule="auto"/>
+        <w:jc w:val="both"/>
+      </w:pPr>
+    </w:p>
+    <w:p>
+      <w:pPr>
+        <w:pStyle w:val="ListParagraph"/>
+        <w:spacing w:line="360" w:lineRule="auto"/>
+        <w:jc w:val="both"/>
+      </w:pPr>
+    </w:p>
+    <w:p>
+      <w:pPr>
+        <w:pStyle w:val="ListParagraph"/>
+        <w:spacing w:line="360" w:lineRule="auto"/>
+        <w:jc w:val="both"/>
+      </w:pPr>
+    </w:p>
+    <w:p>
+      <w:pPr>
+        <w:ind w:firstLine="708"/>
+      </w:pPr>
+      <w:r>
+        <w:rPr>
+          <w:noProof/>
+          <w:lang w:eastAsia="tr-TR"/>
+        </w:rPr>
+        <w:lastRenderedPageBreak/>
+        <mc:AlternateContent>
+          <mc:Choice Requires="wpg">
+            <w:drawing>
+              <wp:anchor distT="0" distB="0" distL="114300" distR="114300" simplePos="0" relativeHeight="251722752" behindDoc="0" locked="0" layoutInCell="1" allowOverlap="1" wp14:anchorId="4ECF8061" wp14:editId="14213DC7">
+                <wp:simplePos x="0" y="0"/>
+                <wp:positionH relativeFrom="margin">
+                  <wp:align>right</wp:align>
+                </wp:positionH>
+                <wp:positionV relativeFrom="paragraph">
+                  <wp:posOffset>0</wp:posOffset>
+                </wp:positionV>
+                <wp:extent cx="5760720" cy="3571875"/>
+                <wp:effectExtent l="0" t="0" r="0" b="9525"/>
+                <wp:wrapTight wrapText="bothSides">
+                  <wp:wrapPolygon edited="0">
+                    <wp:start x="0" y="0"/>
+                    <wp:lineTo x="0" y="21542"/>
+                    <wp:lineTo x="21500" y="21542"/>
+                    <wp:lineTo x="21500" y="0"/>
+                    <wp:lineTo x="0" y="0"/>
+                  </wp:wrapPolygon>
+                </wp:wrapTight>
+                <wp:docPr id="59" name="Group 59"/>
+                <wp:cNvGraphicFramePr/>
+                <a:graphic xmlns:a="http://schemas.openxmlformats.org/drawingml/2006/main">
+                  <a:graphicData uri="http://schemas.microsoft.com/office/word/2010/wordprocessingGroup">
+                    <wpg:wgp>
+                      <wpg:cNvGrpSpPr/>
+                      <wpg:grpSpPr>
+                        <a:xfrm>
+                          <a:off x="0" y="0"/>
+                          <a:ext cx="5760720" cy="3571875"/>
+                          <a:chOff x="0" y="0"/>
+                          <a:chExt cx="5760720" cy="3571875"/>
+                        </a:xfrm>
+                      </wpg:grpSpPr>
+                      <pic:pic xmlns:pic="http://schemas.openxmlformats.org/drawingml/2006/picture">
+                        <pic:nvPicPr>
+                          <pic:cNvPr id="57" name="Picture 57"/>
+                          <pic:cNvPicPr>
+                            <a:picLocks noChangeAspect="1"/>
+                          </pic:cNvPicPr>
+                        </pic:nvPicPr>
+                        <pic:blipFill>
+                          <a:blip r:embed="rId46">
+                            <a:extLst>
+                              <a:ext uri="{28A0092B-C50C-407E-A947-70E740481C1C}">
+                                <a14:useLocalDpi xmlns:a14="http://schemas.microsoft.com/office/drawing/2010/main" val="0"/>
+                              </a:ext>
+                            </a:extLst>
+                          </a:blip>
+                          <a:stretch>
+                            <a:fillRect/>
+                          </a:stretch>
+                        </pic:blipFill>
+                        <pic:spPr>
+                          <a:xfrm>
+                            <a:off x="0" y="0"/>
+                            <a:ext cx="5760720" cy="3244215"/>
+                          </a:xfrm>
+                          <a:prstGeom prst="rect">
+                            <a:avLst/>
+                          </a:prstGeom>
+                        </pic:spPr>
+                      </pic:pic>
+                      <wps:wsp>
+                        <wps:cNvPr id="58" name="Text Box 58"/>
+                        <wps:cNvSpPr txBox="1"/>
+                        <wps:spPr>
+                          <a:xfrm>
+                            <a:off x="0" y="3305175"/>
+                            <a:ext cx="5760720" cy="266700"/>
+                          </a:xfrm>
+                          <a:prstGeom prst="rect">
+                            <a:avLst/>
+                          </a:prstGeom>
+                          <a:solidFill>
+                            <a:prstClr val="white"/>
+                          </a:solidFill>
+                          <a:ln>
+                            <a:noFill/>
+                          </a:ln>
+                        </wps:spPr>
+                        <wps:txbx>
+                          <w:txbxContent>
+                            <w:p>
+                              <w:pPr>
+                                <w:pStyle w:val="Caption"/>
+                                <w:rPr>
+                                  <w:noProof/>
+                                </w:rPr>
+                              </w:pPr>
+                              <w:r>
+                                <w:t xml:space="preserve">Figure </w:t>
+                              </w:r>
+                              <w:r>
+                                <w:fldChar w:fldCharType="begin"/>
+                              </w:r>
+                              <w:r>
+                                <w:instrText xml:space="preserve"> SEQ Figure \* ARABIC </w:instrText>
+                              </w:r>
+                              <w:r>
+                                <w:fldChar w:fldCharType="separate"/>
+                              </w:r>
+                              <w:r>
+                                <w:rPr>
+                                  <w:noProof/>
+                                </w:rPr>
+                                <w:t>18</w:t>
+                              </w:r>
+                              <w:r>
+                                <w:fldChar w:fldCharType="end"/>
+                              </w:r>
+                              <w:r>
+                                <w:t>: The Harmonic Analysis o</w:t>
+                              </w:r>
+                              <w:r>
+                                <w:t>f the Input Current with Ls=15mH</w:t>
+                              </w:r>
+                            </w:p>
+                          </w:txbxContent>
+                        </wps:txbx>
+                        <wps:bodyPr rot="0" spcFirstLastPara="0" vertOverflow="overflow" horzOverflow="overflow" vert="horz" wrap="square" lIns="0" tIns="0" rIns="0" bIns="0" numCol="1" spcCol="0" rtlCol="0" fromWordArt="0" anchor="t" anchorCtr="0" forceAA="0" compatLnSpc="1">
+                          <a:prstTxWarp prst="textNoShape">
+                            <a:avLst/>
+                          </a:prstTxWarp>
+                          <a:spAutoFit/>
+                        </wps:bodyPr>
+                      </wps:wsp>
+                    </wpg:wgp>
+                  </a:graphicData>
+                </a:graphic>
+              </wp:anchor>
+            </w:drawing>
+          </mc:Choice>
+          <mc:Fallback>
+            <w:pict>
+              <v:group w14:anchorId="4ECF8061" id="Group 59" o:spid="_x0000_s1080" style="position:absolute;left:0;text-align:left;margin-left:402.4pt;margin-top:0;width:453.6pt;height:281.25pt;z-index:251722752;mso-position-horizontal:right;mso-position-horizontal-relative:margin" coordsize="57607,35718" o:gfxdata="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">
+                <v:shape id="Picture 57" o:spid="_x0000_s1081" type="#_x0000_t75" style="position:absolute;width:57607;height:32442;visibility:visible;mso-wrap-style:square" o:gfxdata="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">
+                  <v:imagedata r:id="rId47" o:title=""/>
+                  <v:path arrowok="t"/>
+                </v:shape>
+                <v:shape id="Text Box 58" o:spid="_x0000_s1082" type="#_x0000_t202" style="position:absolute;top:33051;width:57607;height:2667;visibility:visible;mso-wrap-style:square;v-text-anchor:top" o:gfxdata="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" stroked="f">
+                  <v:textbox style="mso-fit-shape-to-text:t" inset="0,0,0,0">
+                    <w:txbxContent>
+                      <w:p>
+                        <w:pPr>
+                          <w:pStyle w:val="Caption"/>
+                          <w:rPr>
+                            <w:noProof/>
+                          </w:rPr>
+                        </w:pPr>
+                